<commit_message>
fixes to mmr vaccination exercise
</commit_message>
<xml_diff>
--- a/spreadsheets/mmr_vaccination_exercise.docx
+++ b/spreadsheets/mmr_vaccination_exercise.docx
@@ -1276,7 +1276,13 @@
         </w:numPr>
       </w:pPr>
       <w:r>
-        <w:t xml:space="preserve">Use the filters to find schools in the St. Paul school district (district number=0625).  </w:t>
+        <w:t>Use the filters to find schools in the St. Paul school district (district number=0625)</w:t>
+      </w:r>
+      <w:r>
+        <w:t xml:space="preserve"> and district type = “01” (the ones listed as district type “31” are private schools that are located within the school district boundaries)</w:t>
+      </w:r>
+      <w:r>
+        <w:t xml:space="preserve">.  </w:t>
       </w:r>
     </w:p>
     <w:p>
@@ -1398,6 +1404,9 @@
       <w:r>
         <w:t xml:space="preserve"> data table.</w:t>
       </w:r>
+      <w:r>
+        <w:t xml:space="preserve"> Note that there are some schools with incomplete information.</w:t>
+      </w:r>
     </w:p>
     <w:p>
       <w:pPr>
@@ -1582,13 +1591,13 @@
         <w:t xml:space="preserve">who </w:t>
       </w:r>
       <w:r>
-        <w:t xml:space="preserve">have a conscientious objection </w:t>
-      </w:r>
-      <w:proofErr w:type="gramStart"/>
-      <w:r>
-        <w:t>waiver?</w:t>
-      </w:r>
-      <w:proofErr w:type="gramEnd"/>
+        <w:t>have a conscientious objection waiver</w:t>
+      </w:r>
+      <w:r>
+        <w:t>. (Hint: it will be easier if you calculate a total column first)</w:t>
+      </w:r>
+      <w:bookmarkStart w:id="0" w:name="_GoBack"/>
+      <w:bookmarkEnd w:id="0"/>
     </w:p>
     <w:p>
       <w:pPr>
@@ -1725,6 +1734,7 @@
           <w:rFonts w:ascii="Calibri" w:eastAsia="Times New Roman" w:hAnsi="Calibri" w:cs="Calibri"/>
           <w:color w:val="000000"/>
         </w:rPr>
+        <w:lastRenderedPageBreak/>
         <w:t>32 = non-public schools located in common districts</w:t>
       </w:r>
     </w:p>
@@ -1768,8 +1778,6 @@
         </w:rPr>
         <w:t>62 = Secondary facilities coops</w:t>
       </w:r>
-      <w:bookmarkStart w:id="0" w:name="_GoBack"/>
-      <w:bookmarkEnd w:id="0"/>
     </w:p>
     <w:sectPr>
       <w:pgSz w:w="12240" w:h="15840"/>

</xml_diff>